<commit_message>
Added BattleCity source code
</commit_message>
<xml_diff>
--- a/ТЗ.docx
+++ b/ТЗ.docx
@@ -28,13 +28,8 @@
         </w:numPr>
       </w:pPr>
       <w:r>
-        <w:t xml:space="preserve">Частота появления </w:t>
-      </w:r>
-      <w:proofErr w:type="spellStart"/>
-      <w:r>
-        <w:t>антибонусов</w:t>
-      </w:r>
-      <w:proofErr w:type="spellEnd"/>
+        <w:t>Частота появления антибонусов</w:t>
+      </w:r>
     </w:p>
     <w:p>
       <w:pPr>
@@ -92,15 +87,7 @@
     </w:p>
     <w:p>
       <w:r>
-        <w:t xml:space="preserve">Выстрелов сделано, % успешных выстрелов, танков уничтожено, аптечек собрано, </w:t>
-      </w:r>
-      <w:proofErr w:type="spellStart"/>
-      <w:r>
-        <w:t>антибонусов</w:t>
-      </w:r>
-      <w:proofErr w:type="spellEnd"/>
-      <w:r>
-        <w:t xml:space="preserve"> собрано, здоровья потеряно, пройденное расстояние</w:t>
+        <w:t>Выстрелов сделано, % успешных выстрелов, танков уничтожено, аптечек собрано, антибонусов собрано, здоровья потеряно, пройденное расстояние</w:t>
       </w:r>
     </w:p>
     <w:p/>
@@ -111,15 +98,7 @@
     </w:p>
     <w:p>
       <w:r>
-        <w:t xml:space="preserve">Иконка </w:t>
-      </w:r>
-      <w:proofErr w:type="spellStart"/>
-      <w:r>
-        <w:t>антибонуса</w:t>
-      </w:r>
-      <w:proofErr w:type="spellEnd"/>
-      <w:r>
-        <w:t>, новые цвета танков, лучший фон</w:t>
+        <w:t>Иконка антибонуса, новые цвета танков, лучший фон</w:t>
       </w:r>
     </w:p>
     <w:p/>
@@ -137,15 +116,7 @@
         </w:numPr>
       </w:pPr>
       <w:r>
-        <w:t xml:space="preserve">Функция, возвращающая ФИО </w:t>
-      </w:r>
-      <w:proofErr w:type="gramStart"/>
-      <w:r>
-        <w:t>создавшего</w:t>
-      </w:r>
-      <w:proofErr w:type="gramEnd"/>
-      <w:r>
-        <w:t xml:space="preserve"> DLL</w:t>
+        <w:t>Функция, возвращающая ФИО создавшего DLL</w:t>
       </w:r>
     </w:p>
     <w:p>
@@ -157,13 +128,8 @@
         </w:numPr>
       </w:pPr>
       <w:r>
-        <w:t xml:space="preserve">Функции для сообщения координат </w:t>
-      </w:r>
-      <w:proofErr w:type="spellStart"/>
-      <w:r>
-        <w:t>антибонусов</w:t>
-      </w:r>
-      <w:proofErr w:type="spellEnd"/>
+        <w:t>Функции для сообщения координат антибонусов</w:t>
+      </w:r>
     </w:p>
     <w:p>
       <w:pPr>
@@ -180,44 +146,55 @@
     <w:p/>
     <w:p>
       <w:r>
-        <w:t xml:space="preserve">Исправить </w:t>
-      </w:r>
-      <w:proofErr w:type="spellStart"/>
-      <w:r>
-        <w:t>баг</w:t>
-      </w:r>
-      <w:proofErr w:type="spellEnd"/>
-      <w:r>
-        <w:t xml:space="preserve"> с передачей значений скорости, выходящих за пределы допустимых</w:t>
+        <w:t>Исправить баг с передачей значений скорости, выходящих за пределы допустимых</w:t>
+      </w:r>
+    </w:p>
+    <w:p>
+      <w:pPr>
+        <w:rPr>
+          <w:lang w:eastAsia="ja-JP"/>
+        </w:rPr>
+      </w:pPr>
+      <w:r>
+        <w:rPr>
+          <w:lang w:eastAsia="ja-JP"/>
+        </w:rPr>
+        <w:t>Исправить баг с «телепортацией» снаряда в противоположный угол поля</w:t>
+      </w:r>
+    </w:p>
+    <w:p>
+      <w:pPr>
+        <w:rPr>
+          <w:lang w:eastAsia="ja-JP"/>
+        </w:rPr>
+      </w:pPr>
+    </w:p>
+    <w:p>
+      <w:r>
+        <w:t>Чемпионат:</w:t>
+      </w:r>
+    </w:p>
+    <w:p>
+      <w:r>
+        <w:t>От 4 танков</w:t>
+      </w:r>
+    </w:p>
+    <w:p>
+      <w:r>
+        <w:t>Система с двумя группами: танки сражаются в основной группе, выбывшие из нее попадают во вторую группу. Победитель второй группы попадает в</w:t>
+      </w:r>
+      <w:r>
+        <w:t xml:space="preserve"> полуфинал</w:t>
+      </w:r>
+    </w:p>
+    <w:p>
+      <w:r>
+        <w:t>(олимпийская система с выбыванием после 2 поражений)</w:t>
       </w:r>
     </w:p>
     <w:p/>
     <w:p>
       <w:r>
-        <w:t>Чемпионат:</w:t>
-      </w:r>
-    </w:p>
-    <w:p>
-      <w:r>
-        <w:t>От 4 танков</w:t>
-      </w:r>
-    </w:p>
-    <w:p>
-      <w:r>
-        <w:t>Система с двумя группами: танки сражаются в основной группе, выбывшие из нее попадают во вторую группу. Победитель второй группы попадает в</w:t>
-      </w:r>
-      <w:r>
-        <w:t xml:space="preserve"> полуфинал</w:t>
-      </w:r>
-    </w:p>
-    <w:p>
-      <w:r>
-        <w:t>(олимпийская система с выбыванием после 2 поражений)</w:t>
-      </w:r>
-    </w:p>
-    <w:p/>
-    <w:p>
-      <w:r>
         <w:t>После окончания матча показывается о</w:t>
       </w:r>
       <w:r>
@@ -240,51 +217,27 @@
     </w:p>
     <w:p>
       <w:r>
-        <w:t xml:space="preserve">Детектирование </w:t>
-      </w:r>
-      <w:proofErr w:type="gramStart"/>
-      <w:r>
-        <w:t>неправильных</w:t>
-      </w:r>
-      <w:proofErr w:type="gramEnd"/>
-      <w:r>
-        <w:t xml:space="preserve"> </w:t>
-      </w:r>
-      <w:proofErr w:type="spellStart"/>
-      <w:r>
-        <w:t>dll</w:t>
-      </w:r>
-      <w:proofErr w:type="spellEnd"/>
-      <w:r>
-        <w:t xml:space="preserve"> на этапе создания матча</w:t>
-      </w:r>
-    </w:p>
-    <w:p>
-      <w:r>
+        <w:t>Детектирование неправильных dll на этапе создания матча</w:t>
+      </w:r>
+    </w:p>
+    <w:p>
+      <w:r>
+        <w:lastRenderedPageBreak/>
         <w:t>Вывод информативного окна, сообщающего что неправильно</w:t>
       </w:r>
     </w:p>
     <w:p>
       <w:r>
-        <w:lastRenderedPageBreak/>
         <w:t>Посмотреть что с камнями</w:t>
       </w:r>
       <w:r>
         <w:t>, заменить камень скелетом танка</w:t>
       </w:r>
       <w:r>
-        <w:t xml:space="preserve">; </w:t>
-      </w:r>
-      <w:proofErr w:type="gramStart"/>
-      <w:r>
-        <w:t>с</w:t>
-      </w:r>
-      <w:r>
-        <w:t>делать</w:t>
-      </w:r>
-      <w:proofErr w:type="gramEnd"/>
-      <w:r>
-        <w:t xml:space="preserve"> чтобы они не исчезали при наезде другого танка</w:t>
+        <w:t>; с</w:t>
+      </w:r>
+      <w:r>
+        <w:t>делать чтобы они не исчезали при наезде другого танка</w:t>
       </w:r>
     </w:p>
     <w:p/>
@@ -540,7 +493,7 @@
   <w:docDefaults>
     <w:rPrDefault>
       <w:rPr>
-        <w:rFonts w:asciiTheme="minorHAnsi" w:eastAsiaTheme="minorHAnsi" w:hAnsiTheme="minorHAnsi" w:cstheme="minorBidi"/>
+        <w:rFonts w:asciiTheme="minorHAnsi" w:eastAsia="MS Mincho" w:hAnsiTheme="minorHAnsi" w:cstheme="minorBidi"/>
         <w:sz w:val="22"/>
         <w:szCs w:val="22"/>
         <w:lang w:val="ru-RU" w:eastAsia="en-US" w:bidi="ar-SA"/>

</xml_diff>